<commit_message>
Definíció javítva az adatb tételben
</commit_message>
<xml_diff>
--- a/Infó/1/Adatbázis tétel - rövid.docx
+++ b/Infó/1/Adatbázis tétel - rövid.docx
@@ -9377,27 +9377,7 @@
           <w:sz w:val="24"/>
           <w:szCs w:val="24"/>
         </w:rPr>
-        <w:t xml:space="preserve">(A1); </w:t>
-      </w:r>
-      <w:proofErr w:type="spellStart"/>
-      <w:r>
-        <w:rPr>
-          <w:rFonts w:ascii="Times New Roman" w:hAnsi="Times New Roman" w:cs="Times New Roman"/>
-          <w:color w:val="000000"/>
-          <w:sz w:val="24"/>
-          <w:szCs w:val="24"/>
-        </w:rPr>
-        <w:t>dom</w:t>
-      </w:r>
-      <w:proofErr w:type="spellEnd"/>
-      <w:r>
-        <w:rPr>
-          <w:rFonts w:ascii="Times New Roman" w:hAnsi="Times New Roman" w:cs="Times New Roman"/>
-          <w:color w:val="000000"/>
-          <w:sz w:val="24"/>
-          <w:szCs w:val="24"/>
-        </w:rPr>
-        <w:t>(A2)</w:t>
+        <w:t>(A1); dom(A2)</w:t>
       </w:r>
       <w:proofErr w:type="gramStart"/>
       <w:r>
@@ -9691,14 +9671,11 @@
     </w:p>
     <w:p>
       <w:pPr>
-        <w:autoSpaceDE w:val="0"/>
-        <w:autoSpaceDN w:val="0"/>
-        <w:adjustRightInd w:val="0"/>
-        <w:spacing w:after="0" w:line="240" w:lineRule="auto"/>
-        <w:rPr>
-          <w:rFonts w:ascii="Times New Roman" w:hAnsi="Times New Roman" w:cs="Times New Roman"/>
-          <w:sz w:val="24"/>
-          <w:szCs w:val="24"/>
+        <w:rPr>
+          <w:rFonts w:ascii="Times New Roman" w:hAnsi="Times New Roman" w:cs="Times New Roman"/>
+          <w:sz w:val="24"/>
+          <w:szCs w:val="24"/>
+          <w:u w:val="single"/>
         </w:rPr>
       </w:pPr>
       <w:r>
@@ -9708,138 +9685,73 @@
           <w:sz w:val="24"/>
           <w:szCs w:val="24"/>
         </w:rPr>
-        <w:t xml:space="preserve">r (R) _ </w:t>
-      </w:r>
-      <w:proofErr w:type="spellStart"/>
-      <w:r>
-        <w:rPr>
-          <w:rFonts w:ascii="Times New Roman" w:hAnsi="Times New Roman" w:cs="Times New Roman"/>
-          <w:color w:val="000000"/>
-          <w:sz w:val="24"/>
-          <w:szCs w:val="24"/>
-        </w:rPr>
-        <w:t>dom</w:t>
-      </w:r>
-      <w:proofErr w:type="spellEnd"/>
-      <w:r>
-        <w:rPr>
-          <w:rFonts w:ascii="Times New Roman" w:hAnsi="Times New Roman" w:cs="Times New Roman"/>
-          <w:color w:val="000000"/>
-          <w:sz w:val="24"/>
-          <w:szCs w:val="24"/>
-        </w:rPr>
-        <w:t xml:space="preserve">(A1) _ </w:t>
-      </w:r>
-      <w:proofErr w:type="spellStart"/>
-      <w:r>
-        <w:rPr>
-          <w:rFonts w:ascii="Times New Roman" w:hAnsi="Times New Roman" w:cs="Times New Roman"/>
-          <w:color w:val="000000"/>
-          <w:sz w:val="24"/>
-          <w:szCs w:val="24"/>
-        </w:rPr>
-        <w:t>dom</w:t>
-      </w:r>
-      <w:proofErr w:type="spellEnd"/>
-      <w:r>
-        <w:rPr>
-          <w:rFonts w:ascii="Times New Roman" w:hAnsi="Times New Roman" w:cs="Times New Roman"/>
-          <w:color w:val="000000"/>
-          <w:sz w:val="24"/>
-          <w:szCs w:val="24"/>
-        </w:rPr>
-        <w:t xml:space="preserve">(A2) </w:t>
-      </w:r>
-      <w:proofErr w:type="gramStart"/>
-      <w:r>
-        <w:rPr>
-          <w:rFonts w:ascii="Times New Roman" w:hAnsi="Times New Roman" w:cs="Times New Roman"/>
-          <w:color w:val="000000"/>
-          <w:sz w:val="24"/>
-          <w:szCs w:val="24"/>
-        </w:rPr>
-        <w:t>_ :</w:t>
-      </w:r>
-      <w:proofErr w:type="gramEnd"/>
-      <w:r>
-        <w:rPr>
-          <w:rFonts w:ascii="Times New Roman" w:hAnsi="Times New Roman" w:cs="Times New Roman"/>
-          <w:color w:val="000000"/>
-          <w:sz w:val="24"/>
-          <w:szCs w:val="24"/>
-        </w:rPr>
-        <w:t xml:space="preserve"> : : _ </w:t>
-      </w:r>
-      <w:proofErr w:type="spellStart"/>
-      <w:r>
-        <w:rPr>
-          <w:rFonts w:ascii="Times New Roman" w:hAnsi="Times New Roman" w:cs="Times New Roman"/>
-          <w:color w:val="000000"/>
-          <w:sz w:val="24"/>
-          <w:szCs w:val="24"/>
-        </w:rPr>
-        <w:t>dom</w:t>
-      </w:r>
-      <w:proofErr w:type="spellEnd"/>
-      <w:r>
-        <w:rPr>
-          <w:rFonts w:ascii="Times New Roman" w:hAnsi="Times New Roman" w:cs="Times New Roman"/>
-          <w:color w:val="000000"/>
-          <w:sz w:val="24"/>
-          <w:szCs w:val="24"/>
-        </w:rPr>
-        <w:t>(An)</w:t>
-      </w:r>
-      <w:r>
-        <w:rPr>
-          <w:rFonts w:ascii="Times New Roman" w:hAnsi="Times New Roman" w:cs="Times New Roman"/>
-          <w:color w:val="000000"/>
-          <w:sz w:val="24"/>
-          <w:szCs w:val="24"/>
-        </w:rPr>
-        <w:t>.</w:t>
+        <w:drawing>
+          <wp:inline distT="0" distB="0" distL="0" distR="0" wp14:anchorId="349B08D5" wp14:editId="3AAE9371">
+            <wp:extent cx="3408048" cy="294199"/>
+            <wp:effectExtent l="0" t="0" r="1905" b="0"/>
+            <wp:docPr id="2" name="Picture 2"/>
+            <wp:cNvGraphicFramePr>
+              <a:graphicFrameLocks xmlns:a="http://schemas.openxmlformats.org/drawingml/2006/main" noChangeAspect="1"/>
+            </wp:cNvGraphicFramePr>
+            <a:graphic xmlns:a="http://schemas.openxmlformats.org/drawingml/2006/main">
+              <a:graphicData uri="http://schemas.openxmlformats.org/drawingml/2006/picture">
+                <pic:pic xmlns:pic="http://schemas.openxmlformats.org/drawingml/2006/picture">
+                  <pic:nvPicPr>
+                    <pic:cNvPr id="1" name=""/>
+                    <pic:cNvPicPr/>
+                  </pic:nvPicPr>
+                  <pic:blipFill>
+                    <a:blip r:embed="rId9"/>
+                    <a:stretch>
+                      <a:fillRect/>
+                    </a:stretch>
+                  </pic:blipFill>
+                  <pic:spPr>
+                    <a:xfrm>
+                      <a:off x="0" y="0"/>
+                      <a:ext cx="3977391" cy="343347"/>
+                    </a:xfrm>
+                    <a:prstGeom prst="rect">
+                      <a:avLst/>
+                    </a:prstGeom>
+                  </pic:spPr>
+                </pic:pic>
+              </a:graphicData>
+            </a:graphic>
+          </wp:inline>
+        </w:drawing>
       </w:r>
     </w:p>
     <w:p>
       <w:pPr>
         <w:rPr>
           <w:rFonts w:ascii="Times New Roman" w:hAnsi="Times New Roman" w:cs="Times New Roman"/>
-          <w:sz w:val="24"/>
-          <w:szCs w:val="24"/>
+          <w:sz w:val="26"/>
+          <w:szCs w:val="26"/>
           <w:u w:val="single"/>
         </w:rPr>
       </w:pPr>
+      <w:proofErr w:type="spellStart"/>
+      <w:r>
+        <w:rPr>
+          <w:rFonts w:ascii="Times New Roman" w:hAnsi="Times New Roman" w:cs="Times New Roman"/>
+          <w:sz w:val="26"/>
+          <w:szCs w:val="26"/>
+          <w:u w:val="single"/>
+        </w:rPr>
+        <w:t>Objektum-relációs</w:t>
+      </w:r>
+      <w:proofErr w:type="spellEnd"/>
     </w:p>
     <w:p>
       <w:pPr>
         <w:rPr>
           <w:rFonts w:ascii="Times New Roman" w:hAnsi="Times New Roman" w:cs="Times New Roman"/>
-          <w:sz w:val="26"/>
-          <w:szCs w:val="26"/>
-          <w:u w:val="single"/>
+          <w:color w:val="000000"/>
+          <w:sz w:val="24"/>
+          <w:szCs w:val="24"/>
         </w:rPr>
       </w:pPr>
-      <w:proofErr w:type="spellStart"/>
-      <w:r>
-        <w:rPr>
-          <w:rFonts w:ascii="Times New Roman" w:hAnsi="Times New Roman" w:cs="Times New Roman"/>
-          <w:sz w:val="26"/>
-          <w:szCs w:val="26"/>
-          <w:u w:val="single"/>
-        </w:rPr>
-        <w:t>Objektum-relációs</w:t>
-      </w:r>
-      <w:proofErr w:type="spellEnd"/>
-    </w:p>
-    <w:p>
-      <w:pPr>
-        <w:rPr>
-          <w:rFonts w:ascii="Times New Roman" w:hAnsi="Times New Roman" w:cs="Times New Roman"/>
-          <w:color w:val="000000"/>
-          <w:sz w:val="24"/>
-          <w:szCs w:val="24"/>
-        </w:rPr>
-      </w:pPr>
       <w:r>
         <w:rPr>
           <w:rFonts w:ascii="Times New Roman" w:hAnsi="Times New Roman" w:cs="Times New Roman"/>
@@ -10067,17 +9979,7 @@
           <w:sz w:val="24"/>
           <w:szCs w:val="24"/>
         </w:rPr>
-        <w:t xml:space="preserve"> </w:t>
-      </w:r>
-      <w:proofErr w:type="gramStart"/>
-      <w:r>
-        <w:rPr>
-          <w:rFonts w:ascii="Times New Roman" w:hAnsi="Times New Roman" w:cs="Times New Roman"/>
-          <w:color w:val="000000"/>
-          <w:sz w:val="24"/>
-          <w:szCs w:val="24"/>
-        </w:rPr>
-        <w:t>a</w:t>
+        <w:t xml:space="preserve"> a</w:t>
       </w:r>
       <w:r>
         <w:rPr>
@@ -10108,7 +10010,6 @@
         <w:t>viselkedés</w:t>
       </w:r>
       <w:proofErr w:type="spellEnd"/>
-      <w:proofErr w:type="gramEnd"/>
       <w:r>
         <w:rPr>
           <w:rFonts w:ascii="Times New Roman" w:hAnsi="Times New Roman" w:cs="Times New Roman"/>
@@ -16339,7 +16240,7 @@
                     </pic:cNvPicPr>
                   </pic:nvPicPr>
                   <pic:blipFill>
-                    <a:blip r:embed="rId9">
+                    <a:blip r:embed="rId10">
                       <a:extLst>
                         <a:ext uri="{28A0092B-C50C-407E-A947-70E740481C1C}">
                           <a14:useLocalDpi xmlns:a14="http://schemas.microsoft.com/office/drawing/2010/main" val="0"/>
@@ -17503,7 +17404,7 @@
                     <pic:cNvPicPr/>
                   </pic:nvPicPr>
                   <pic:blipFill>
-                    <a:blip r:embed="rId10"/>
+                    <a:blip r:embed="rId11"/>
                     <a:srcRect/>
                     <a:stretch>
                       <a:fillRect/>
@@ -18889,10 +18790,7 @@
         <w:t xml:space="preserve">: </w:t>
       </w:r>
       <w:r>
-        <w:t>A DBA</w:t>
-      </w:r>
-      <w:r>
-        <w:t xml:space="preserve"> </w:t>
+        <w:t xml:space="preserve">A DBA </w:t>
       </w:r>
       <w:proofErr w:type="spellStart"/>
       <w:r>
@@ -18983,10 +18881,7 @@
         <w:t>.</w:t>
       </w:r>
       <w:r>
-        <w:t xml:space="preserve"> </w:t>
-      </w:r>
-      <w:r>
-        <w:t xml:space="preserve">Az SQL DDL </w:t>
+        <w:t xml:space="preserve"> Az SQL DDL </w:t>
       </w:r>
       <w:proofErr w:type="spellStart"/>
       <w:r>
@@ -22260,6 +22155,7 @@
   <w:style w:type="character" w:default="1" w:styleId="DefaultParagraphFont">
     <w:name w:val="Default Paragraph Font"/>
     <w:uiPriority w:val="1"/>
+    <w:semiHidden/>
     <w:unhideWhenUsed/>
   </w:style>
   <w:style w:type="table" w:default="1" w:styleId="TableNormal">
@@ -22909,18 +22805,18 @@
 </file>
 
 <file path=customXml/item2.xml><?xml version="1.0" encoding="utf-8"?>
+<p:properties xmlns:p="http://schemas.microsoft.com/office/2006/metadata/properties" xmlns:xsi="http://www.w3.org/2001/XMLSchema-instance" xmlns:pc="http://schemas.microsoft.com/office/infopath/2007/PartnerControls">
+  <documentManagement/>
+</p:properties>
+</file>
+
+<file path=customXml/item3.xml><?xml version="1.0" encoding="utf-8"?>
 <?mso-contentType ?>
 <FormTemplates xmlns="http://schemas.microsoft.com/sharepoint/v3/contenttype/forms">
   <Display>DocumentLibraryForm</Display>
   <Edit>DocumentLibraryForm</Edit>
   <New>DocumentLibraryForm</New>
 </FormTemplates>
-</file>
-
-<file path=customXml/item3.xml><?xml version="1.0" encoding="utf-8"?>
-<p:properties xmlns:p="http://schemas.microsoft.com/office/2006/metadata/properties" xmlns:xsi="http://www.w3.org/2001/XMLSchema-instance" xmlns:pc="http://schemas.microsoft.com/office/infopath/2007/PartnerControls">
-  <documentManagement/>
-</p:properties>
 </file>
 
 <file path=customXml/itemProps1.xml><?xml version="1.0" encoding="utf-8"?>
@@ -22943,26 +22839,18 @@
 </file>
 
 <file path=customXml/itemProps2.xml><?xml version="1.0" encoding="utf-8"?>
+<ds:datastoreItem xmlns:ds="http://schemas.openxmlformats.org/officeDocument/2006/customXml" ds:itemID="{96325700-85FC-49E3-895E-208925CF7E76}">
+  <ds:schemaRefs>
+    <ds:schemaRef ds:uri="http://schemas.microsoft.com/office/2006/metadata/properties"/>
+    <ds:schemaRef ds:uri="http://schemas.microsoft.com/office/infopath/2007/PartnerControls"/>
+  </ds:schemaRefs>
+</ds:datastoreItem>
+</file>
+
+<file path=customXml/itemProps3.xml><?xml version="1.0" encoding="utf-8"?>
 <ds:datastoreItem xmlns:ds="http://schemas.openxmlformats.org/officeDocument/2006/customXml" ds:itemID="{E156A461-05E3-4BDD-B475-0F1ADB07E108}">
   <ds:schemaRefs>
     <ds:schemaRef ds:uri="http://schemas.microsoft.com/sharepoint/v3/contenttype/forms"/>
   </ds:schemaRefs>
 </ds:datastoreItem>
-</file>
-
-<file path=customXml/itemProps3.xml><?xml version="1.0" encoding="utf-8"?>
-<ds:datastoreItem xmlns:ds="http://schemas.openxmlformats.org/officeDocument/2006/customXml" ds:itemID="{96325700-85FC-49E3-895E-208925CF7E76}">
-  <ds:schemaRefs>
-    <ds:schemaRef ds:uri="http://purl.org/dc/terms/"/>
-    <ds:schemaRef ds:uri="http://schemas.microsoft.com/office/2006/documentManagement/types"/>
-    <ds:schemaRef ds:uri="633e3ffb-f248-4a78-b25c-cd1000702246"/>
-    <ds:schemaRef ds:uri="http://schemas.microsoft.com/office/2006/metadata/properties"/>
-    <ds:schemaRef ds:uri="206d0890-18b6-427b-a777-a37e2a2312c8"/>
-    <ds:schemaRef ds:uri="http://purl.org/dc/elements/1.1/"/>
-    <ds:schemaRef ds:uri="http://purl.org/dc/dcmitype/"/>
-    <ds:schemaRef ds:uri="http://schemas.openxmlformats.org/package/2006/metadata/core-properties"/>
-    <ds:schemaRef ds:uri="http://schemas.microsoft.com/office/infopath/2007/PartnerControls"/>
-    <ds:schemaRef ds:uri="http://www.w3.org/XML/1998/namespace"/>
-  </ds:schemaRefs>
-</ds:datastoreItem>
 </file>
</xml_diff>